<commit_message>
edited metamask guide font
</commit_message>
<xml_diff>
--- a/Hortaleza, Jared Neil/OCC - Metamask Installation and Mumbai TestNet Guide.docx
+++ b/Hortaleza, Jared Neil/OCC - Metamask Installation and Mumbai TestNet Guide.docx
@@ -239,12 +239,12 @@
           <wp:inline distB="57150" distT="57150" distL="57150" distR="57150">
             <wp:extent cx="5366256" cy="2707835"/>
             <wp:effectExtent b="0" l="0" r="0" t="0"/>
-            <wp:docPr id="12" name="image9.png"/>
+            <wp:docPr id="12" name="image11.png"/>
             <a:graphic>
               <a:graphicData uri="http://schemas.openxmlformats.org/drawingml/2006/picture">
                 <pic:pic>
                   <pic:nvPicPr>
-                    <pic:cNvPr id="0" name="image9.png"/>
+                    <pic:cNvPr id="0" name="image11.png"/>
                     <pic:cNvPicPr preferRelativeResize="0"/>
                   </pic:nvPicPr>
                   <pic:blipFill>
@@ -408,12 +408,12 @@
           <wp:inline distB="114300" distT="114300" distL="114300" distR="114300">
             <wp:extent cx="5329238" cy="1118022"/>
             <wp:effectExtent b="0" l="0" r="0" t="0"/>
-            <wp:docPr id="2" name="image2.png"/>
+            <wp:docPr id="2" name="image8.png"/>
             <a:graphic>
               <a:graphicData uri="http://schemas.openxmlformats.org/drawingml/2006/picture">
                 <pic:pic>
                   <pic:nvPicPr>
-                    <pic:cNvPr id="0" name="image2.png"/>
+                    <pic:cNvPr id="0" name="image8.png"/>
                     <pic:cNvPicPr preferRelativeResize="0"/>
                   </pic:nvPicPr>
                   <pic:blipFill>
@@ -558,12 +558,12 @@
           <wp:inline distB="114300" distT="114300" distL="114300" distR="114300">
             <wp:extent cx="4286250" cy="2000250"/>
             <wp:effectExtent b="0" l="0" r="0" t="0"/>
-            <wp:docPr id="10" name="image10.png"/>
+            <wp:docPr id="10" name="image9.png"/>
             <a:graphic>
               <a:graphicData uri="http://schemas.openxmlformats.org/drawingml/2006/picture">
                 <pic:pic>
                   <pic:nvPicPr>
-                    <pic:cNvPr id="0" name="image10.png"/>
+                    <pic:cNvPr id="0" name="image9.png"/>
                     <pic:cNvPicPr preferRelativeResize="0"/>
                   </pic:nvPicPr>
                   <pic:blipFill>
@@ -676,12 +676,12 @@
           <wp:inline distB="114300" distT="114300" distL="114300" distR="114300">
             <wp:extent cx="5943600" cy="3200400"/>
             <wp:effectExtent b="0" l="0" r="0" t="0"/>
-            <wp:docPr id="5" name="image5.png"/>
+            <wp:docPr id="5" name="image12.png"/>
             <a:graphic>
               <a:graphicData uri="http://schemas.openxmlformats.org/drawingml/2006/picture">
                 <pic:pic>
                   <pic:nvPicPr>
-                    <pic:cNvPr id="0" name="image5.png"/>
+                    <pic:cNvPr id="0" name="image12.png"/>
                     <pic:cNvPicPr preferRelativeResize="0"/>
                   </pic:nvPicPr>
                   <pic:blipFill>
@@ -992,12 +992,12 @@
           <wp:inline distB="114300" distT="114300" distL="114300" distR="114300">
             <wp:extent cx="2262188" cy="3228934"/>
             <wp:effectExtent b="0" l="0" r="0" t="0"/>
-            <wp:docPr id="9" name="image11.png"/>
+            <wp:docPr id="9" name="image4.png"/>
             <a:graphic>
               <a:graphicData uri="http://schemas.openxmlformats.org/drawingml/2006/picture">
                 <pic:pic>
                   <pic:nvPicPr>
-                    <pic:cNvPr id="0" name="image11.png"/>
+                    <pic:cNvPr id="0" name="image4.png"/>
                     <pic:cNvPicPr preferRelativeResize="0"/>
                   </pic:nvPicPr>
                   <pic:blipFill>
@@ -1378,12 +1378,12 @@
           <wp:inline distB="114300" distT="114300" distL="114300" distR="114300">
             <wp:extent cx="2176463" cy="3241037"/>
             <wp:effectExtent b="0" l="0" r="0" t="0"/>
-            <wp:docPr id="3" name="image4.png"/>
+            <wp:docPr id="3" name="image5.png"/>
             <a:graphic>
               <a:graphicData uri="http://schemas.openxmlformats.org/drawingml/2006/picture">
                 <pic:pic>
                   <pic:nvPicPr>
-                    <pic:cNvPr id="0" name="image4.png"/>
+                    <pic:cNvPr id="0" name="image5.png"/>
                     <pic:cNvPicPr preferRelativeResize="0"/>
                   </pic:nvPicPr>
                   <pic:blipFill>
@@ -1484,12 +1484,12 @@
           <wp:inline distB="114300" distT="114300" distL="114300" distR="114300">
             <wp:extent cx="5491163" cy="2886380"/>
             <wp:effectExtent b="0" l="0" r="0" t="0"/>
-            <wp:docPr id="7" name="image8.png"/>
+            <wp:docPr id="7" name="image7.png"/>
             <a:graphic>
               <a:graphicData uri="http://schemas.openxmlformats.org/drawingml/2006/picture">
                 <pic:pic>
                   <pic:nvPicPr>
-                    <pic:cNvPr id="0" name="image8.png"/>
+                    <pic:cNvPr id="0" name="image7.png"/>
                     <pic:cNvPicPr preferRelativeResize="0"/>
                   </pic:nvPicPr>
                   <pic:blipFill>
@@ -1521,24 +1521,38 @@
     </w:p>
     <w:p>
       <w:pPr>
-        <w:rPr/>
+        <w:rPr>
+          <w:sz w:val="24"/>
+          <w:szCs w:val="24"/>
+        </w:rPr>
       </w:pPr>
       <w:r>
         <w:rPr>
           <w:rtl w:val="0"/>
         </w:rPr>
         <w:br w:type="textWrapping"/>
+      </w:r>
+      <w:r>
+        <w:rPr>
+          <w:sz w:val="24"/>
+          <w:szCs w:val="24"/>
+          <w:rtl w:val="0"/>
+        </w:rPr>
         <w:t xml:space="preserve">2.) Type </w:t>
       </w:r>
       <w:r>
         <w:rPr>
           <w:b w:val="1"/>
+          <w:sz w:val="24"/>
+          <w:szCs w:val="24"/>
           <w:rtl w:val="0"/>
         </w:rPr>
         <w:t xml:space="preserve">“Mumbai”</w:t>
       </w:r>
       <w:r>
         <w:rPr>
+          <w:sz w:val="24"/>
+          <w:szCs w:val="24"/>
           <w:rtl w:val="0"/>
         </w:rPr>
         <w:t xml:space="preserve"> in the search box, and click the checkbox to include testnets.</w:t>
@@ -1546,10 +1560,15 @@
     </w:p>
     <w:p>
       <w:pPr>
-        <w:rPr/>
-      </w:pPr>
-      <w:r>
-        <w:rPr>
+        <w:rPr>
+          <w:sz w:val="24"/>
+          <w:szCs w:val="24"/>
+        </w:rPr>
+      </w:pPr>
+      <w:r>
+        <w:rPr>
+          <w:sz w:val="24"/>
+          <w:szCs w:val="24"/>
           <w:rtl w:val="0"/>
         </w:rPr>
         <w:t xml:space="preserve">3.) Click the </w:t>
@@ -1557,12 +1576,16 @@
       <w:r>
         <w:rPr>
           <w:b w:val="1"/>
+          <w:sz w:val="24"/>
+          <w:szCs w:val="24"/>
           <w:rtl w:val="0"/>
         </w:rPr>
         <w:t xml:space="preserve">“Add to Metamask”</w:t>
       </w:r>
       <w:r>
         <w:rPr>
+          <w:sz w:val="24"/>
+          <w:szCs w:val="24"/>
           <w:rtl w:val="0"/>
         </w:rPr>
         <w:t xml:space="preserve"> button.</w:t>
@@ -1571,7 +1594,10 @@
     <w:p>
       <w:pPr>
         <w:jc w:val="center"/>
-        <w:rPr/>
+        <w:rPr>
+          <w:sz w:val="24"/>
+          <w:szCs w:val="24"/>
+        </w:rPr>
       </w:pPr>
       <w:r>
         <w:pict>
@@ -1580,22 +1606,27 @@
       </w:r>
       <w:r>
         <w:rPr>
+          <w:sz w:val="24"/>
+          <w:szCs w:val="24"/>
           <w:rtl w:val="0"/>
         </w:rPr>
         <w:br w:type="textWrapping"/>
       </w:r>
       <w:r>
-        <w:rPr/>
+        <w:rPr>
+          <w:sz w:val="24"/>
+          <w:szCs w:val="24"/>
+        </w:rPr>
         <w:drawing>
           <wp:inline distB="114300" distT="114300" distL="114300" distR="114300">
             <wp:extent cx="3467100" cy="3638550"/>
             <wp:effectExtent b="0" l="0" r="0" t="0"/>
-            <wp:docPr id="11" name="image12.png"/>
+            <wp:docPr id="11" name="image10.png"/>
             <a:graphic>
               <a:graphicData uri="http://schemas.openxmlformats.org/drawingml/2006/picture">
                 <pic:pic>
                   <pic:nvPicPr>
-                    <pic:cNvPr id="0" name="image12.png"/>
+                    <pic:cNvPr id="0" name="image10.png"/>
                     <pic:cNvPicPr preferRelativeResize="0"/>
                   </pic:nvPicPr>
                   <pic:blipFill>
@@ -1627,10 +1658,15 @@
     </w:p>
     <w:p>
       <w:pPr>
-        <w:rPr/>
-      </w:pPr>
-      <w:r>
-        <w:rPr>
+        <w:rPr>
+          <w:sz w:val="24"/>
+          <w:szCs w:val="24"/>
+        </w:rPr>
+      </w:pPr>
+      <w:r>
+        <w:rPr>
+          <w:sz w:val="24"/>
+          <w:szCs w:val="24"/>
           <w:rtl w:val="0"/>
         </w:rPr>
         <w:t xml:space="preserve">4.) A prompt will appear. Click </w:t>
@@ -1638,12 +1674,16 @@
       <w:r>
         <w:rPr>
           <w:b w:val="1"/>
+          <w:sz w:val="24"/>
+          <w:szCs w:val="24"/>
           <w:rtl w:val="0"/>
         </w:rPr>
         <w:t xml:space="preserve">Approve</w:t>
       </w:r>
       <w:r>
         <w:rPr>
+          <w:sz w:val="24"/>
+          <w:szCs w:val="24"/>
           <w:rtl w:val="0"/>
         </w:rPr>
         <w:t xml:space="preserve"> to continue the connection.</w:t>
@@ -1652,7 +1692,10 @@
     <w:p>
       <w:pPr>
         <w:jc w:val="center"/>
-        <w:rPr/>
+        <w:rPr>
+          <w:sz w:val="24"/>
+          <w:szCs w:val="24"/>
+        </w:rPr>
       </w:pPr>
       <w:r>
         <w:pict>
@@ -1661,22 +1704,27 @@
       </w:r>
       <w:r>
         <w:rPr>
+          <w:sz w:val="24"/>
+          <w:szCs w:val="24"/>
           <w:rtl w:val="0"/>
         </w:rPr>
         <w:br w:type="textWrapping"/>
       </w:r>
       <w:r>
-        <w:rPr/>
+        <w:rPr>
+          <w:sz w:val="24"/>
+          <w:szCs w:val="24"/>
+        </w:rPr>
         <w:drawing>
           <wp:inline distB="114300" distT="114300" distL="114300" distR="114300">
             <wp:extent cx="2238375" cy="3823288"/>
             <wp:effectExtent b="0" l="0" r="0" t="0"/>
-            <wp:docPr id="8" name="image7.png"/>
+            <wp:docPr id="8" name="image3.png"/>
             <a:graphic>
               <a:graphicData uri="http://schemas.openxmlformats.org/drawingml/2006/picture">
                 <pic:pic>
                   <pic:nvPicPr>
-                    <pic:cNvPr id="0" name="image7.png"/>
+                    <pic:cNvPr id="0" name="image3.png"/>
                     <pic:cNvPicPr preferRelativeResize="0"/>
                   </pic:nvPicPr>
                   <pic:blipFill>
@@ -1702,6 +1750,8 @@
       </w:r>
       <w:r>
         <w:rPr>
+          <w:sz w:val="24"/>
+          <w:szCs w:val="24"/>
           <w:rtl w:val="0"/>
         </w:rPr>
         <w:br w:type="textWrapping"/>
@@ -1709,10 +1759,15 @@
     </w:p>
     <w:p>
       <w:pPr>
-        <w:rPr/>
-      </w:pPr>
-      <w:r>
-        <w:rPr>
+        <w:rPr>
+          <w:sz w:val="24"/>
+          <w:szCs w:val="24"/>
+        </w:rPr>
+      </w:pPr>
+      <w:r>
+        <w:rPr>
+          <w:sz w:val="24"/>
+          <w:szCs w:val="24"/>
           <w:rtl w:val="0"/>
         </w:rPr>
         <w:t xml:space="preserve">5.) You will be asked to switch networks. Click </w:t>
@@ -1720,12 +1775,16 @@
       <w:r>
         <w:rPr>
           <w:b w:val="1"/>
+          <w:sz w:val="24"/>
+          <w:szCs w:val="24"/>
           <w:rtl w:val="0"/>
         </w:rPr>
         <w:t xml:space="preserve">“Switch Network”</w:t>
       </w:r>
       <w:r>
         <w:rPr>
+          <w:sz w:val="24"/>
+          <w:szCs w:val="24"/>
           <w:rtl w:val="0"/>
         </w:rPr>
         <w:t xml:space="preserve">, then you will see that you are connected to the </w:t>
@@ -1733,12 +1792,16 @@
       <w:r>
         <w:rPr>
           <w:b w:val="1"/>
+          <w:sz w:val="24"/>
+          <w:szCs w:val="24"/>
           <w:rtl w:val="0"/>
         </w:rPr>
         <w:t xml:space="preserve">Mumbai Test Net</w:t>
       </w:r>
       <w:r>
         <w:rPr>
+          <w:sz w:val="24"/>
+          <w:szCs w:val="24"/>
           <w:rtl w:val="0"/>
         </w:rPr>
         <w:t xml:space="preserve">.</w:t>
@@ -1747,7 +1810,10 @@
     <w:p>
       <w:pPr>
         <w:jc w:val="center"/>
-        <w:rPr/>
+        <w:rPr>
+          <w:sz w:val="24"/>
+          <w:szCs w:val="24"/>
+        </w:rPr>
       </w:pPr>
       <w:r>
         <w:pict>
@@ -1756,22 +1822,27 @@
       </w:r>
       <w:r>
         <w:rPr>
+          <w:sz w:val="24"/>
+          <w:szCs w:val="24"/>
           <w:rtl w:val="0"/>
         </w:rPr>
         <w:br w:type="textWrapping"/>
       </w:r>
       <w:r>
-        <w:rPr/>
+        <w:rPr>
+          <w:sz w:val="24"/>
+          <w:szCs w:val="24"/>
+        </w:rPr>
         <w:drawing>
           <wp:inline distB="114300" distT="114300" distL="114300" distR="114300">
             <wp:extent cx="3109913" cy="2981100"/>
             <wp:effectExtent b="0" l="0" r="0" t="0"/>
-            <wp:docPr id="4" name="image3.png"/>
+            <wp:docPr id="4" name="image2.png"/>
             <a:graphic>
               <a:graphicData uri="http://schemas.openxmlformats.org/drawingml/2006/picture">
                 <pic:pic>
                   <pic:nvPicPr>
-                    <pic:cNvPr id="0" name="image3.png"/>
+                    <pic:cNvPr id="0" name="image2.png"/>
                     <pic:cNvPicPr preferRelativeResize="0"/>
                   </pic:nvPicPr>
                   <pic:blipFill>
@@ -1803,10 +1874,15 @@
     </w:p>
     <w:p>
       <w:pPr>
-        <w:rPr/>
-      </w:pPr>
-      <w:r>
-        <w:rPr>
+        <w:rPr>
+          <w:sz w:val="24"/>
+          <w:szCs w:val="24"/>
+        </w:rPr>
+      </w:pPr>
+      <w:r>
+        <w:rPr>
+          <w:sz w:val="24"/>
+          <w:szCs w:val="24"/>
           <w:rtl w:val="0"/>
         </w:rPr>
         <w:t xml:space="preserve">6.) To get some </w:t>
@@ -1814,12 +1890,16 @@
       <w:r>
         <w:rPr>
           <w:b w:val="1"/>
+          <w:sz w:val="24"/>
+          <w:szCs w:val="24"/>
           <w:rtl w:val="0"/>
         </w:rPr>
         <w:t xml:space="preserve">Mumbai (MATIC)</w:t>
       </w:r>
       <w:r>
         <w:rPr>
+          <w:sz w:val="24"/>
+          <w:szCs w:val="24"/>
           <w:rtl w:val="0"/>
         </w:rPr>
         <w:t xml:space="preserve"> test tokens, go to </w:t>
@@ -1828,6 +1908,8 @@
         <w:r>
           <w:rPr>
             <w:color w:val="1155cc"/>
+            <w:sz w:val="24"/>
+            <w:szCs w:val="24"/>
             <w:u w:val="single"/>
             <w:rtl w:val="0"/>
           </w:rPr>
@@ -1836,6 +1918,8 @@
       </w:hyperlink>
       <w:r>
         <w:rPr>
+          <w:sz w:val="24"/>
+          <w:szCs w:val="24"/>
           <w:rtl w:val="0"/>
         </w:rPr>
         <w:t xml:space="preserve"> and paste your MetaMask public address </w:t>
@@ -1843,12 +1927,16 @@
       <w:r>
         <w:rPr>
           <w:b w:val="1"/>
+          <w:sz w:val="24"/>
+          <w:szCs w:val="24"/>
           <w:rtl w:val="0"/>
         </w:rPr>
         <w:t xml:space="preserve">(click on the blue pill button starting with 0x)</w:t>
       </w:r>
       <w:r>
         <w:rPr>
+          <w:sz w:val="24"/>
+          <w:szCs w:val="24"/>
           <w:rtl w:val="0"/>
         </w:rPr>
         <w:t xml:space="preserve"> in the </w:t>
@@ -1856,12 +1944,16 @@
       <w:r>
         <w:rPr>
           <w:b w:val="1"/>
+          <w:sz w:val="24"/>
+          <w:szCs w:val="24"/>
           <w:rtl w:val="0"/>
         </w:rPr>
         <w:t xml:space="preserve">textbox </w:t>
       </w:r>
       <w:r>
         <w:rPr>
+          <w:sz w:val="24"/>
+          <w:szCs w:val="24"/>
           <w:rtl w:val="0"/>
         </w:rPr>
         <w:t xml:space="preserve">(Enter Your Wallet Address (0x...)).</w:t>
@@ -1870,7 +1962,10 @@
     <w:p>
       <w:pPr>
         <w:jc w:val="center"/>
-        <w:rPr/>
+        <w:rPr>
+          <w:sz w:val="24"/>
+          <w:szCs w:val="24"/>
+        </w:rPr>
       </w:pPr>
       <w:r>
         <w:pict>
@@ -1879,12 +1974,17 @@
       </w:r>
       <w:r>
         <w:rPr>
+          <w:sz w:val="24"/>
+          <w:szCs w:val="24"/>
           <w:rtl w:val="0"/>
         </w:rPr>
         <w:br w:type="textWrapping"/>
       </w:r>
       <w:r>
-        <w:rPr/>
+        <w:rPr>
+          <w:sz w:val="24"/>
+          <w:szCs w:val="24"/>
+        </w:rPr>
         <w:drawing>
           <wp:inline distB="114300" distT="114300" distL="114300" distR="114300">
             <wp:extent cx="5282251" cy="2717312"/>
@@ -1920,6 +2020,8 @@
       </w:r>
       <w:r>
         <w:rPr>
+          <w:sz w:val="24"/>
+          <w:szCs w:val="24"/>
           <w:rtl w:val="0"/>
         </w:rPr>
         <w:br w:type="textWrapping"/>
@@ -1929,10 +2031,14 @@
       <w:pPr>
         <w:rPr>
           <w:b w:val="1"/>
-        </w:rPr>
-      </w:pPr>
-      <w:r>
-        <w:rPr>
+          <w:sz w:val="24"/>
+          <w:szCs w:val="24"/>
+        </w:rPr>
+      </w:pPr>
+      <w:r>
+        <w:rPr>
+          <w:sz w:val="24"/>
+          <w:szCs w:val="24"/>
           <w:rtl w:val="0"/>
         </w:rPr>
         <w:t xml:space="preserve">7.) Click on </w:t>
@@ -1940,12 +2046,16 @@
       <w:r>
         <w:rPr>
           <w:b w:val="1"/>
+          <w:sz w:val="24"/>
+          <w:szCs w:val="24"/>
           <w:rtl w:val="0"/>
         </w:rPr>
         <w:t xml:space="preserve">‘Send Me MATIC’</w:t>
       </w:r>
       <w:r>
         <w:rPr>
+          <w:sz w:val="24"/>
+          <w:szCs w:val="24"/>
           <w:rtl w:val="0"/>
         </w:rPr>
         <w:t xml:space="preserve"> and you’ll be able to receive some test tokens. You now have a mumbai test network along with some MATIC test tokens. </w:t>
@@ -1953,6 +2063,8 @@
       <w:r>
         <w:rPr>
           <w:b w:val="1"/>
+          <w:sz w:val="24"/>
+          <w:szCs w:val="24"/>
           <w:rtl w:val="0"/>
         </w:rPr>
         <w:t xml:space="preserve">Congratulations!</w:t>

</xml_diff>